<commit_message>
Documentación y correcciones en trazas y sonidos de los protocolos.
</commit_message>
<xml_diff>
--- a/Docs/Originals/A-Dispensacion_muestras.docx
+++ b/Docs/Originals/A-Dispensacion_muestras.docx
@@ -35,20 +35,8 @@
           <w:sz w:val="28"/>
           <w:szCs w:val="28"/>
         </w:rPr>
-        <w:t xml:space="preserve">Disposición del </w:t>
-      </w:r>
-      <w:proofErr w:type="spellStart"/>
-      <w:r>
-        <w:rPr>
-          <w:rFonts w:asciiTheme="majorHAnsi" w:hAnsiTheme="majorHAnsi" w:cstheme="majorHAnsi"/>
-          <w:b/>
-          <w:bCs/>
-          <w:sz w:val="28"/>
-          <w:szCs w:val="28"/>
-        </w:rPr>
-        <w:t>deck</w:t>
-      </w:r>
-      <w:proofErr w:type="spellEnd"/>
+        <w:t>Disposición del deck</w:t>
+      </w:r>
     </w:p>
     <w:p>
       <w:pPr>
@@ -59,10 +47,10 @@
           <w:noProof/>
         </w:rPr>
         <w:drawing>
-          <wp:inline distT="0" distB="0" distL="0" distR="0" wp14:anchorId="0786EB9E" wp14:editId="3E4296F6">
-            <wp:extent cx="4938236" cy="3649649"/>
-            <wp:effectExtent l="0" t="0" r="0" b="8255"/>
-            <wp:docPr id="1" name="Imagen 1"/>
+          <wp:inline distT="0" distB="0" distL="0" distR="0" wp14:anchorId="286FDA88" wp14:editId="5985BA80">
+            <wp:extent cx="5400040" cy="3708400"/>
+            <wp:effectExtent l="0" t="0" r="0" b="6350"/>
+            <wp:docPr id="2" name="Imagen 2"/>
             <wp:cNvGraphicFramePr>
               <a:graphicFrameLocks xmlns:a="http://schemas.openxmlformats.org/drawingml/2006/main" noChangeAspect="1"/>
             </wp:cNvGraphicFramePr>
@@ -70,18 +58,24 @@
               <a:graphicData uri="http://schemas.openxmlformats.org/drawingml/2006/picture">
                 <pic:pic xmlns:pic="http://schemas.openxmlformats.org/drawingml/2006/picture">
                   <pic:nvPicPr>
-                    <pic:cNvPr id="1" name=""/>
+                    <pic:cNvPr id="2" name="Imagen 2"/>
                     <pic:cNvPicPr/>
                   </pic:nvPicPr>
                   <pic:blipFill rotWithShape="1">
-                    <a:blip r:embed="rId5"/>
-                    <a:srcRect t="396"/>
+                    <a:blip r:embed="rId5" cstate="print">
+                      <a:extLst>
+                        <a:ext uri="{28A0092B-C50C-407E-A947-70E740481C1C}">
+                          <a14:useLocalDpi xmlns:a14="http://schemas.microsoft.com/office/drawing/2010/main" val="0"/>
+                        </a:ext>
+                      </a:extLst>
+                    </a:blip>
+                    <a:srcRect t="511"/>
                     <a:stretch/>
                   </pic:blipFill>
                   <pic:spPr bwMode="auto">
                     <a:xfrm>
                       <a:off x="0" y="0"/>
-                      <a:ext cx="4956599" cy="3663220"/>
+                      <a:ext cx="5400040" cy="3708400"/>
                     </a:xfrm>
                     <a:prstGeom prst="rect">
                       <a:avLst/>
@@ -126,46 +120,43 @@
     </w:p>
     <w:p>
       <w:r>
-        <w:t xml:space="preserve">Las muestras se situarán en los </w:t>
-      </w:r>
-      <w:proofErr w:type="spellStart"/>
-      <w:r>
-        <w:t>tube</w:t>
-      </w:r>
-      <w:proofErr w:type="spellEnd"/>
-      <w:r>
-        <w:t xml:space="preserve"> racks</w:t>
-      </w:r>
-      <w:r>
-        <w:t>, habiéndolas agitado previamente,</w:t>
-      </w:r>
-      <w:r>
-        <w:t xml:space="preserve"> completando columnas de 8</w:t>
-      </w:r>
-      <w:r>
-        <w:t xml:space="preserve">, teniendo en cuenta los espacios de control, es decir, para situar muestras en la segunda columna del primer </w:t>
-      </w:r>
-      <w:proofErr w:type="spellStart"/>
-      <w:r>
-        <w:t>tube</w:t>
-      </w:r>
-      <w:proofErr w:type="spellEnd"/>
-      <w:r>
-        <w:t xml:space="preserve"> rack (slot 5) se deberá haber llenado la primera columna tanto de este </w:t>
-      </w:r>
-      <w:proofErr w:type="spellStart"/>
-      <w:r>
-        <w:t>tube</w:t>
-      </w:r>
-      <w:proofErr w:type="spellEnd"/>
-      <w:r>
-        <w:t xml:space="preserve"> rack como del </w:t>
-      </w:r>
-      <w:r>
-        <w:t>situado inmediatamente debajo de este (slot 2)</w:t>
+        <w:t>Las muestras</w:t>
+      </w:r>
+      <w:r>
+        <w:t>, previamente inactivadas,</w:t>
+      </w:r>
+      <w:r>
+        <w:t xml:space="preserve"> se situarán en los tube racks</w:t>
+      </w:r>
+      <w:r>
+        <w:t xml:space="preserve">, </w:t>
+      </w:r>
+      <w:r>
+        <w:t>completando columnas de 8</w:t>
+      </w:r>
+      <w:r>
+        <w:t xml:space="preserve">, es decir, para situar muestras en la segunda columna del primer tube rack (slot </w:t>
+      </w:r>
+      <w:r>
+        <w:t>4</w:t>
+      </w:r>
+      <w:r>
+        <w:t xml:space="preserve">) se deberá haber llenado la primera columna tanto de este tube rack como del </w:t>
+      </w:r>
+      <w:r>
+        <w:t xml:space="preserve">situado inmediatamente debajo de este (slot </w:t>
+      </w:r>
+      <w:r>
+        <w:t>1</w:t>
+      </w:r>
+      <w:r>
+        <w:t>)</w:t>
       </w:r>
       <w:r>
         <w:t>.</w:t>
+      </w:r>
+      <w:r>
+        <w:t xml:space="preserve"> Las últimas posiciones se reservarán para los espacios de control, habitualmente dos.</w:t>
       </w:r>
     </w:p>
     <w:p/>
@@ -203,42 +194,10 @@
           <w:b/>
           <w:bCs/>
         </w:rPr>
-        <w:t>NUM_CONTROL_SPACES.</w:t>
-      </w:r>
-      <w:r>
-        <w:t xml:space="preserve"> Número de espacios de control, serán ignorados los primeros </w:t>
-      </w:r>
-      <w:r>
-        <w:rPr>
-          <w:i/>
-          <w:iCs/>
-        </w:rPr>
-        <w:t>n</w:t>
-      </w:r>
-      <w:r>
-        <w:t xml:space="preserve"> espacios indicados en esta variable</w:t>
-      </w:r>
-      <w:r>
-        <w:t xml:space="preserve"> en la recogida de los </w:t>
-      </w:r>
-      <w:proofErr w:type="spellStart"/>
-      <w:r>
-        <w:t>tube</w:t>
-      </w:r>
-      <w:proofErr w:type="spellEnd"/>
-      <w:r>
-        <w:t xml:space="preserve"> racks</w:t>
-      </w:r>
-      <w:r>
-        <w:t xml:space="preserve">. Se dejarán los mismos espacios en el </w:t>
-      </w:r>
-      <w:proofErr w:type="spellStart"/>
-      <w:r>
-        <w:t>deepwell</w:t>
-      </w:r>
-      <w:proofErr w:type="spellEnd"/>
-      <w:r>
-        <w:t>.</w:t>
+        <w:t>NUM_REAL_SAMPLES.</w:t>
+      </w:r>
+      <w:r>
+        <w:t xml:space="preserve"> Número de muestras reales situadas en los tuberack sobre las que actuará el protocolo.</w:t>
       </w:r>
     </w:p>
     <w:p>
@@ -254,10 +213,38 @@
           <w:b/>
           <w:bCs/>
         </w:rPr>
-        <w:t>NUM_REAL_SAMPLES.</w:t>
-      </w:r>
-      <w:r>
-        <w:t xml:space="preserve"> Número de muestras reales situadas a continuación de los espacios de control y sobre las que actuará el protocolo.</w:t>
+        <w:t>NUM_CONTROL_SPACES.</w:t>
+      </w:r>
+      <w:r>
+        <w:t xml:space="preserve"> Número de espacios de control, serán ignorados los </w:t>
+      </w:r>
+      <w:r>
+        <w:t>últimos</w:t>
+      </w:r>
+      <w:r>
+        <w:t xml:space="preserve"> </w:t>
+      </w:r>
+      <w:r>
+        <w:rPr>
+          <w:i/>
+          <w:iCs/>
+        </w:rPr>
+        <w:t>n</w:t>
+      </w:r>
+      <w:r>
+        <w:t xml:space="preserve"> espacios indicados en esta variable</w:t>
+      </w:r>
+      <w:r>
+        <w:t xml:space="preserve"> en la recogida de los tube racks</w:t>
+      </w:r>
+      <w:r>
+        <w:t xml:space="preserve">. Se dejarán los mismos espacios en </w:t>
+      </w:r>
+      <w:r>
+        <w:t>las posiciones correspondientes del</w:t>
+      </w:r>
+      <w:r>
+        <w:t xml:space="preserve"> deepwell.</w:t>
       </w:r>
     </w:p>
     <w:p>
@@ -273,10 +260,16 @@
           <w:b/>
           <w:bCs/>
         </w:rPr>
-        <w:t>NUM_MIXES.</w:t>
-      </w:r>
-      <w:r>
-        <w:t xml:space="preserve"> Número de mezclados iniciales que se realizan antes de mover las muestras.</w:t>
+        <w:t>VOLUME_SAMPLE.</w:t>
+      </w:r>
+      <w:r>
+        <w:t xml:space="preserve"> Volumen en </w:t>
+      </w:r>
+      <w:r>
+        <w:t>μ</w:t>
+      </w:r>
+      <w:r>
+        <w:t>L que será transferido de los tube racks a la deepwell.</w:t>
       </w:r>
     </w:p>
     <w:p>
@@ -292,38 +285,86 @@
           <w:b/>
           <w:bCs/>
         </w:rPr>
-        <w:t>VOLUME_SAMPLE.</w:t>
-      </w:r>
-      <w:r>
-        <w:t xml:space="preserve"> Volumen en</w:t>
-      </w:r>
-      <w:r>
-        <w:t xml:space="preserve"> </w:t>
-      </w:r>
-      <w:proofErr w:type="spellStart"/>
-      <w:r>
-        <w:t>μ</w:t>
-      </w:r>
-      <w:r>
-        <w:t>L</w:t>
-      </w:r>
-      <w:proofErr w:type="spellEnd"/>
-      <w:r>
-        <w:t xml:space="preserve"> que será transferido de los </w:t>
-      </w:r>
-      <w:proofErr w:type="spellStart"/>
-      <w:r>
-        <w:t>tube</w:t>
-      </w:r>
-      <w:proofErr w:type="spellEnd"/>
-      <w:r>
-        <w:t xml:space="preserve"> racks a la </w:t>
-      </w:r>
-      <w:proofErr w:type="spellStart"/>
-      <w:r>
-        <w:t>deepwell</w:t>
-      </w:r>
-      <w:proofErr w:type="spellEnd"/>
+        <w:t>TUBE_NUM</w:t>
+      </w:r>
+      <w:r>
+        <w:rPr>
+          <w:b/>
+          <w:bCs/>
+        </w:rPr>
+        <w:t>_MIXES.</w:t>
+      </w:r>
+      <w:r>
+        <w:t xml:space="preserve"> Número de mezcla</w:t>
+      </w:r>
+      <w:r>
+        <w:t>s</w:t>
+      </w:r>
+      <w:r>
+        <w:t xml:space="preserve"> iniciales que se realiza</w:t>
+      </w:r>
+      <w:r>
+        <w:t>rán en el tubo eppendorf</w:t>
+      </w:r>
+      <w:r>
+        <w:t xml:space="preserve"> antes de mover las muestras.</w:t>
+      </w:r>
+    </w:p>
+    <w:p>
+      <w:pPr>
+        <w:pStyle w:val="Prrafodelista"/>
+        <w:numPr>
+          <w:ilvl w:val="0"/>
+          <w:numId w:val="2"/>
+        </w:numPr>
+      </w:pPr>
+      <w:r>
+        <w:rPr>
+          <w:b/>
+          <w:bCs/>
+        </w:rPr>
+        <w:lastRenderedPageBreak/>
+        <w:t>SOUND_NUM_PLAYS.</w:t>
+      </w:r>
+      <w:r>
+        <w:t xml:space="preserve"> Número de veces, una por minuto, que se reproducirá el sonido de finalización del protocolo. En caso de no desear sonido el valor de la variable deberá ser de 0.</w:t>
+      </w:r>
+    </w:p>
+    <w:p>
+      <w:pPr>
+        <w:pStyle w:val="Prrafodelista"/>
+        <w:numPr>
+          <w:ilvl w:val="0"/>
+          <w:numId w:val="2"/>
+        </w:numPr>
+      </w:pPr>
+      <w:r>
+        <w:rPr>
+          <w:b/>
+          <w:bCs/>
+        </w:rPr>
+        <w:t>PHOTOSENSITIVE.</w:t>
+      </w:r>
+      <w:r>
+        <w:t xml:space="preserve"> En función de esta variable se encenderán o no las luces durante la ejecución del protocolo. Cuando se trabaje con reactivos fotosensibles deberá tener el valor </w:t>
+      </w:r>
+      <w:r>
+        <w:rPr>
+          <w:i/>
+          <w:iCs/>
+        </w:rPr>
+        <w:t>True</w:t>
+      </w:r>
+      <w:r>
+        <w:t xml:space="preserve">, en caso contrario su valor deberá ser </w:t>
+      </w:r>
+      <w:r>
+        <w:rPr>
+          <w:i/>
+          <w:iCs/>
+        </w:rPr>
+        <w:t>False</w:t>
+      </w:r>
       <w:r>
         <w:t>.</w:t>
       </w:r>
@@ -351,7 +392,6 @@
           <w:sz w:val="28"/>
           <w:szCs w:val="28"/>
         </w:rPr>
-        <w:lastRenderedPageBreak/>
         <w:t>Pasos del protocolo</w:t>
       </w:r>
     </w:p>
@@ -374,7 +414,6 @@
         </w:rPr>
         <w:t xml:space="preserve">PASO 1. </w:t>
       </w:r>
-      <w:proofErr w:type="spellStart"/>
       <w:r>
         <w:rPr>
           <w:b/>
@@ -382,49 +421,8 @@
           <w:i/>
           <w:iCs/>
         </w:rPr>
-        <w:t>Mix</w:t>
-      </w:r>
-      <w:proofErr w:type="spellEnd"/>
-      <w:r>
-        <w:rPr>
-          <w:b/>
-          <w:bCs/>
-          <w:i/>
-          <w:iCs/>
-        </w:rPr>
-        <w:t xml:space="preserve"> and </w:t>
-      </w:r>
-      <w:proofErr w:type="spellStart"/>
-      <w:r>
-        <w:rPr>
-          <w:b/>
-          <w:bCs/>
-          <w:i/>
-          <w:iCs/>
-        </w:rPr>
-        <w:t>move</w:t>
-      </w:r>
-      <w:proofErr w:type="spellEnd"/>
-      <w:r>
-        <w:rPr>
-          <w:b/>
-          <w:bCs/>
-          <w:i/>
-          <w:iCs/>
-        </w:rPr>
-        <w:t xml:space="preserve"> </w:t>
-      </w:r>
-      <w:proofErr w:type="spellStart"/>
-      <w:r>
-        <w:rPr>
-          <w:b/>
-          <w:bCs/>
-          <w:i/>
-          <w:iCs/>
-        </w:rPr>
-        <w:t>samples</w:t>
-      </w:r>
-      <w:proofErr w:type="spellEnd"/>
+        <w:t>Dispensar muestras</w:t>
+      </w:r>
       <w:r>
         <w:rPr>
           <w:b/>
@@ -462,7 +460,19 @@
         <w:t xml:space="preserve"> 1</w:t>
       </w:r>
       <w:r>
-        <w:t xml:space="preserve"> punta. </w:t>
+        <w:t xml:space="preserve"> punta</w:t>
+      </w:r>
+      <w:r>
+        <w:t xml:space="preserve"> (1000 </w:t>
+      </w:r>
+      <w:r>
+        <w:t>μ</w:t>
+      </w:r>
+      <w:r>
+        <w:t>L)</w:t>
+      </w:r>
+      <w:r>
+        <w:t xml:space="preserve">. </w:t>
       </w:r>
     </w:p>
     <w:p>
@@ -478,32 +488,57 @@
           <w:i/>
           <w:iCs/>
         </w:rPr>
-        <w:t>(Si la variable NUM_MIXES es mayor que 0)</w:t>
-      </w:r>
-      <w:r>
+        <w:t xml:space="preserve">(Si la variable </w:t>
+      </w:r>
+      <w:r>
+        <w:rPr>
+          <w:i/>
+          <w:iCs/>
+        </w:rPr>
+        <w:t>TUBE_NUM_MIXES</w:t>
+      </w:r>
+      <w:r>
+        <w:rPr>
+          <w:i/>
+          <w:iCs/>
+        </w:rPr>
         <w:t xml:space="preserve"> </w:t>
       </w:r>
       <w:r>
+        <w:rPr>
+          <w:i/>
+          <w:iCs/>
+        </w:rPr>
+        <w:t>es mayor que 0</w:t>
+      </w:r>
+      <w:r>
+        <w:rPr>
+          <w:i/>
+          <w:iCs/>
+        </w:rPr>
+        <w:t>, inicialmente 0</w:t>
+      </w:r>
+      <w:r>
+        <w:rPr>
+          <w:i/>
+          <w:iCs/>
+        </w:rPr>
+        <w:t>)</w:t>
+      </w:r>
+      <w:r>
+        <w:t xml:space="preserve"> </w:t>
+      </w:r>
+      <w:r>
         <w:t xml:space="preserve">Se resuspenden 500 </w:t>
       </w:r>
-      <w:proofErr w:type="spellStart"/>
       <w:r>
         <w:t>μ</w:t>
       </w:r>
       <w:r>
         <w:t>L</w:t>
       </w:r>
-      <w:proofErr w:type="spellEnd"/>
-      <w:r>
-        <w:t xml:space="preserve"> del </w:t>
-      </w:r>
-      <w:proofErr w:type="spellStart"/>
-      <w:r>
-        <w:t>tube</w:t>
-      </w:r>
-      <w:proofErr w:type="spellEnd"/>
-      <w:r>
-        <w:t xml:space="preserve"> rack</w:t>
+      <w:r>
+        <w:t xml:space="preserve"> del tube rack</w:t>
       </w:r>
       <w:r>
         <w:t xml:space="preserve"> </w:t>
@@ -542,35 +577,20 @@
       <w:r>
         <w:t xml:space="preserve"> </w:t>
       </w:r>
-      <w:proofErr w:type="spellStart"/>
       <w:r>
         <w:t>μ</w:t>
       </w:r>
       <w:r>
         <w:t>L</w:t>
       </w:r>
-      <w:proofErr w:type="spellEnd"/>
-      <w:r>
-        <w:t xml:space="preserve"> del </w:t>
-      </w:r>
-      <w:proofErr w:type="spellStart"/>
-      <w:r>
-        <w:t>tube</w:t>
-      </w:r>
-      <w:proofErr w:type="spellEnd"/>
-      <w:r>
-        <w:t xml:space="preserve"> rack</w:t>
-      </w:r>
-      <w:r>
-        <w:t xml:space="preserve"> al </w:t>
-      </w:r>
-      <w:proofErr w:type="spellStart"/>
-      <w:r>
-        <w:t>deepwell</w:t>
-      </w:r>
-      <w:proofErr w:type="spellEnd"/>
-      <w:r>
-        <w:t xml:space="preserve">. </w:t>
+      <w:r>
+        <w:t xml:space="preserve"> del tub</w:t>
+      </w:r>
+      <w:r>
+        <w:t>o eppendorf</w:t>
+      </w:r>
+      <w:r>
+        <w:t xml:space="preserve"> al deepwell. </w:t>
       </w:r>
     </w:p>
     <w:p>

</xml_diff>